<commit_message>
Farbliche Markierung bei Unklarheiten
</commit_message>
<xml_diff>
--- a/Zielhierachiev2.docx
+++ b/Zielhierachiev2.docx
@@ -68,25 +68,7 @@
           <w:szCs w:val="24"/>
           <w:lang w:val="de-DE"/>
         </w:rPr>
-        <w:t xml:space="preserve">ein </w:t>
-      </w:r>
-      <w:r>
-        <w:rPr>
-          <w:rFonts w:ascii="Times New Roman" w:eastAsia="Times New Roman" w:hAnsi="Times New Roman" w:cs="Times New Roman"/>
-          <w:sz w:val="24"/>
-          <w:szCs w:val="24"/>
-          <w:lang w:val="de-DE"/>
-        </w:rPr>
-        <w:t>C</w:t>
-      </w:r>
-      <w:r>
-        <w:rPr>
-          <w:rFonts w:ascii="Times New Roman" w:eastAsia="Times New Roman" w:hAnsi="Times New Roman" w:cs="Times New Roman"/>
-          <w:sz w:val="24"/>
-          <w:szCs w:val="24"/>
-          <w:lang w:val="de-DE"/>
-        </w:rPr>
-        <w:t>ommunity</w:t>
+        <w:t>ein Community</w:t>
       </w:r>
       <w:proofErr w:type="gramEnd"/>
       <w:r>
@@ -292,7 +274,27 @@
           <w:szCs w:val="24"/>
           <w:lang w:val="de-DE"/>
         </w:rPr>
-        <w:t>Es muss der Uploade von User Content verifiziert werden.</w:t>
+        <w:t xml:space="preserve">Es muss der Uploade von User Content </w:t>
+      </w:r>
+      <w:r>
+        <w:rPr>
+          <w:rFonts w:ascii="Times New Roman" w:eastAsia="Times New Roman" w:hAnsi="Times New Roman" w:cs="Times New Roman"/>
+          <w:color w:val="FF0000"/>
+          <w:sz w:val="24"/>
+          <w:szCs w:val="24"/>
+          <w:lang w:val="de-DE"/>
+        </w:rPr>
+        <w:t xml:space="preserve">wissenschaftlich </w:t>
+      </w:r>
+      <w:r>
+        <w:rPr>
+          <w:rFonts w:ascii="Times New Roman" w:eastAsia="Times New Roman" w:hAnsi="Times New Roman" w:cs="Times New Roman"/>
+          <w:color w:val="FF0000"/>
+          <w:sz w:val="24"/>
+          <w:szCs w:val="24"/>
+          <w:lang w:val="de-DE"/>
+        </w:rPr>
+        <w:t>verifiziert werden.</w:t>
       </w:r>
     </w:p>
     <w:p>
@@ -305,16 +307,16 @@
         <w:spacing w:before="100" w:beforeAutospacing="1" w:after="100" w:afterAutospacing="1" w:line="240" w:lineRule="auto"/>
         <w:rPr>
           <w:rFonts w:ascii="Times New Roman" w:eastAsia="Times New Roman" w:hAnsi="Times New Roman" w:cs="Times New Roman"/>
-          <w:color w:val="FF0000"/>
-          <w:sz w:val="24"/>
-          <w:szCs w:val="24"/>
-          <w:lang w:val="de-DE"/>
-        </w:rPr>
-      </w:pPr>
-      <w:r>
-        <w:rPr>
-          <w:rFonts w:ascii="Times New Roman" w:eastAsia="Times New Roman" w:hAnsi="Times New Roman" w:cs="Times New Roman"/>
-          <w:color w:val="FF0000"/>
+          <w:color w:val="70AD47" w:themeColor="accent6"/>
+          <w:sz w:val="24"/>
+          <w:szCs w:val="24"/>
+          <w:lang w:val="de-DE"/>
+        </w:rPr>
+      </w:pPr>
+      <w:r>
+        <w:rPr>
+          <w:rFonts w:ascii="Times New Roman" w:eastAsia="Times New Roman" w:hAnsi="Times New Roman" w:cs="Times New Roman"/>
+          <w:color w:val="70AD47" w:themeColor="accent6"/>
           <w:sz w:val="24"/>
           <w:szCs w:val="24"/>
           <w:lang w:val="de-DE"/>
@@ -611,16 +613,16 @@
         <w:spacing w:before="100" w:beforeAutospacing="1" w:after="100" w:afterAutospacing="1" w:line="240" w:lineRule="auto"/>
         <w:rPr>
           <w:rFonts w:ascii="Times New Roman" w:eastAsia="Times New Roman" w:hAnsi="Times New Roman" w:cs="Times New Roman"/>
-          <w:color w:val="FF0000"/>
-          <w:sz w:val="24"/>
-          <w:szCs w:val="24"/>
-          <w:lang w:val="de-DE"/>
-        </w:rPr>
-      </w:pPr>
-      <w:r>
-        <w:rPr>
-          <w:rFonts w:ascii="Times New Roman" w:eastAsia="Times New Roman" w:hAnsi="Times New Roman" w:cs="Times New Roman"/>
-          <w:color w:val="FF0000"/>
+          <w:color w:val="70AD47" w:themeColor="accent6"/>
+          <w:sz w:val="24"/>
+          <w:szCs w:val="24"/>
+          <w:lang w:val="de-DE"/>
+        </w:rPr>
+      </w:pPr>
+      <w:r>
+        <w:rPr>
+          <w:rFonts w:ascii="Times New Roman" w:eastAsia="Times New Roman" w:hAnsi="Times New Roman" w:cs="Times New Roman"/>
+          <w:color w:val="70AD47" w:themeColor="accent6"/>
           <w:sz w:val="24"/>
           <w:szCs w:val="24"/>
           <w:lang w:val="de-DE"/>
@@ -711,16 +713,16 @@
         <w:spacing w:before="100" w:beforeAutospacing="1" w:after="100" w:afterAutospacing="1" w:line="240" w:lineRule="auto"/>
         <w:rPr>
           <w:rFonts w:ascii="Times New Roman" w:eastAsia="Times New Roman" w:hAnsi="Times New Roman" w:cs="Times New Roman"/>
-          <w:color w:val="FF0000"/>
-          <w:sz w:val="24"/>
-          <w:szCs w:val="24"/>
-          <w:lang w:val="de-DE"/>
-        </w:rPr>
-      </w:pPr>
-      <w:r>
-        <w:rPr>
-          <w:rFonts w:ascii="Times New Roman" w:eastAsia="Times New Roman" w:hAnsi="Times New Roman" w:cs="Times New Roman"/>
-          <w:color w:val="FF0000"/>
+          <w:color w:val="70AD47" w:themeColor="accent6"/>
+          <w:sz w:val="24"/>
+          <w:szCs w:val="24"/>
+          <w:lang w:val="de-DE"/>
+        </w:rPr>
+      </w:pPr>
+      <w:r>
+        <w:rPr>
+          <w:rFonts w:ascii="Times New Roman" w:eastAsia="Times New Roman" w:hAnsi="Times New Roman" w:cs="Times New Roman"/>
+          <w:color w:val="70AD47" w:themeColor="accent6"/>
           <w:sz w:val="24"/>
           <w:szCs w:val="24"/>
           <w:lang w:val="de-DE"/>
@@ -800,33 +802,6 @@
           <w:lang w:val="de-DE"/>
         </w:rPr>
         <w:t xml:space="preserve"> nach Positiv Computing ermöglichen</w:t>
-      </w:r>
-    </w:p>
-    <w:p>
-      <w:pPr>
-        <w:pStyle w:val="Listenabsatz"/>
-        <w:numPr>
-          <w:ilvl w:val="0"/>
-          <w:numId w:val="5"/>
-        </w:numPr>
-        <w:spacing w:before="100" w:beforeAutospacing="1" w:after="100" w:afterAutospacing="1" w:line="240" w:lineRule="auto"/>
-        <w:rPr>
-          <w:rFonts w:ascii="Times New Roman" w:eastAsia="Times New Roman" w:hAnsi="Times New Roman" w:cs="Times New Roman"/>
-          <w:color w:val="70AD47" w:themeColor="accent6"/>
-          <w:sz w:val="24"/>
-          <w:szCs w:val="24"/>
-          <w:lang w:val="de-DE"/>
-        </w:rPr>
-      </w:pPr>
-      <w:r>
-        <w:rPr>
-          <w:rFonts w:ascii="Times New Roman" w:eastAsia="Times New Roman" w:hAnsi="Times New Roman" w:cs="Times New Roman"/>
-          <w:color w:val="70AD47" w:themeColor="accent6"/>
-          <w:sz w:val="24"/>
-          <w:szCs w:val="24"/>
-          <w:lang w:val="de-DE"/>
-        </w:rPr>
-        <w:t>Das System muss Darstellungen der digitalen historischen Artefakte nach den Usern Ansprüchen gestaltet haben.</w:t>
       </w:r>
     </w:p>
     <w:p>
@@ -944,55 +919,55 @@
           <w:szCs w:val="24"/>
           <w:lang w:val="de-DE"/>
         </w:rPr>
+        <w:t xml:space="preserve">Dies kann durch eine Gamification Idee geschehen. </w:t>
+      </w:r>
+    </w:p>
+    <w:p>
+      <w:pPr>
+        <w:numPr>
+          <w:ilvl w:val="0"/>
+          <w:numId w:val="3"/>
+        </w:numPr>
+        <w:spacing w:before="100" w:beforeAutospacing="1" w:after="100" w:afterAutospacing="1" w:line="240" w:lineRule="auto"/>
+        <w:rPr>
+          <w:rFonts w:ascii="Times New Roman" w:eastAsia="Times New Roman" w:hAnsi="Times New Roman" w:cs="Times New Roman"/>
+          <w:sz w:val="24"/>
+          <w:szCs w:val="24"/>
+          <w:lang w:val="de-DE"/>
+        </w:rPr>
+      </w:pPr>
+      <w:r>
+        <w:rPr>
+          <w:rFonts w:ascii="Times New Roman" w:eastAsia="Times New Roman" w:hAnsi="Times New Roman" w:cs="Times New Roman"/>
+          <w:sz w:val="24"/>
+          <w:szCs w:val="24"/>
+          <w:lang w:val="de-DE"/>
+        </w:rPr>
+        <w:t>Es muss eine Datenstruktur entwickelt werden.</w:t>
+      </w:r>
+    </w:p>
+    <w:p>
+      <w:pPr>
+        <w:numPr>
+          <w:ilvl w:val="0"/>
+          <w:numId w:val="3"/>
+        </w:numPr>
+        <w:spacing w:before="100" w:beforeAutospacing="1" w:after="100" w:afterAutospacing="1" w:line="240" w:lineRule="auto"/>
+        <w:rPr>
+          <w:rFonts w:ascii="Times New Roman" w:eastAsia="Times New Roman" w:hAnsi="Times New Roman" w:cs="Times New Roman"/>
+          <w:sz w:val="24"/>
+          <w:szCs w:val="24"/>
+          <w:lang w:val="de-DE"/>
+        </w:rPr>
+      </w:pPr>
+      <w:r>
+        <w:rPr>
+          <w:rFonts w:ascii="Times New Roman" w:eastAsia="Times New Roman" w:hAnsi="Times New Roman" w:cs="Times New Roman"/>
+          <w:sz w:val="24"/>
+          <w:szCs w:val="24"/>
+          <w:lang w:val="de-DE"/>
+        </w:rPr>
         <w:lastRenderedPageBreak/>
-        <w:t xml:space="preserve">Dies kann durch eine Gamification Idee geschehen. </w:t>
-      </w:r>
-    </w:p>
-    <w:p>
-      <w:pPr>
-        <w:numPr>
-          <w:ilvl w:val="0"/>
-          <w:numId w:val="3"/>
-        </w:numPr>
-        <w:spacing w:before="100" w:beforeAutospacing="1" w:after="100" w:afterAutospacing="1" w:line="240" w:lineRule="auto"/>
-        <w:rPr>
-          <w:rFonts w:ascii="Times New Roman" w:eastAsia="Times New Roman" w:hAnsi="Times New Roman" w:cs="Times New Roman"/>
-          <w:sz w:val="24"/>
-          <w:szCs w:val="24"/>
-          <w:lang w:val="de-DE"/>
-        </w:rPr>
-      </w:pPr>
-      <w:r>
-        <w:rPr>
-          <w:rFonts w:ascii="Times New Roman" w:eastAsia="Times New Roman" w:hAnsi="Times New Roman" w:cs="Times New Roman"/>
-          <w:sz w:val="24"/>
-          <w:szCs w:val="24"/>
-          <w:lang w:val="de-DE"/>
-        </w:rPr>
-        <w:t>Es muss eine Datenstruktur entwickelt werden.</w:t>
-      </w:r>
-    </w:p>
-    <w:p>
-      <w:pPr>
-        <w:numPr>
-          <w:ilvl w:val="0"/>
-          <w:numId w:val="3"/>
-        </w:numPr>
-        <w:spacing w:before="100" w:beforeAutospacing="1" w:after="100" w:afterAutospacing="1" w:line="240" w:lineRule="auto"/>
-        <w:rPr>
-          <w:rFonts w:ascii="Times New Roman" w:eastAsia="Times New Roman" w:hAnsi="Times New Roman" w:cs="Times New Roman"/>
-          <w:sz w:val="24"/>
-          <w:szCs w:val="24"/>
-          <w:lang w:val="de-DE"/>
-        </w:rPr>
-      </w:pPr>
-      <w:r>
-        <w:rPr>
-          <w:rFonts w:ascii="Times New Roman" w:eastAsia="Times New Roman" w:hAnsi="Times New Roman" w:cs="Times New Roman"/>
-          <w:sz w:val="24"/>
-          <w:szCs w:val="24"/>
-          <w:lang w:val="de-DE"/>
-        </w:rPr>
         <w:t>Es sollte ein bestimmter Zeitrahmen, der betrachtet werden soll, bestimmt werden.</w:t>
       </w:r>
     </w:p>

</xml_diff>